<commit_message>
opdateret uc!, ændret filnavn på Uc2
</commit_message>
<xml_diff>
--- a/modeller, dokumenter/UC1 - formel.docx
+++ b/modeller, dokumenter/UC1 - formel.docx
@@ -316,7 +316,14 @@
           <w:sz w:val="24"/>
           <w:szCs w:val="24"/>
         </w:rPr>
-        <w:t>Sælger beder systemet om at hente kreditvurdering for den pågældende kunde</w:t>
+        <w:t>Sælger anmoder</w:t>
+      </w:r>
+      <w:r>
+        <w:rPr>
+          <w:sz w:val="24"/>
+          <w:szCs w:val="24"/>
+        </w:rPr>
+        <w:t xml:space="preserve"> systemet om at hente kreditvurdering for den pågældende kunde</w:t>
       </w:r>
     </w:p>
     <w:p>
@@ -1618,7 +1625,7 @@
   <a:extraClrSchemeLst/>
   <a:extLst>
     <a:ext uri="{05A4C25C-085E-4340-85A3-A5531E510DB2}">
-      <thm15:themeFamily xmlns:thm15="http://schemas.microsoft.com/office/thememl/2012/main" xmlns="" name="Office Theme" id="{62F939B6-93AF-4DB8-9C6B-D6C7DFDC589F}" vid="{4A3C46E8-61CC-4603-A589-7422A47A8E4A}"/>
+      <thm15:themeFamily xmlns="" xmlns:thm15="http://schemas.microsoft.com/office/thememl/2012/main" name="Office Theme" id="{62F939B6-93AF-4DB8-9C6B-D6C7DFDC589F}" vid="{4A3C46E8-61CC-4603-A589-7422A47A8E4A}"/>
     </a:ext>
   </a:extLst>
 </a:theme>

</xml_diff>

<commit_message>
rettet i UC1 og UC2
rettet brugermål til underfunktion
</commit_message>
<xml_diff>
--- a/modeller, dokumenter/UC1 - formel.docx
+++ b/modeller, dokumenter/UC1 - formel.docx
@@ -67,7 +67,7 @@
           <w:sz w:val="24"/>
           <w:szCs w:val="24"/>
         </w:rPr>
-        <w:t>: Brugermål</w:t>
+        <w:t>: Underfunnktion</w:t>
       </w:r>
     </w:p>
     <w:p>
@@ -1625,7 +1625,7 @@
   <a:extraClrSchemeLst/>
   <a:extLst>
     <a:ext uri="{05A4C25C-085E-4340-85A3-A5531E510DB2}">
-      <thm15:themeFamily xmlns="" xmlns:thm15="http://schemas.microsoft.com/office/thememl/2012/main" name="Office Theme" id="{62F939B6-93AF-4DB8-9C6B-D6C7DFDC589F}" vid="{4A3C46E8-61CC-4603-A589-7422A47A8E4A}"/>
+      <thm15:themeFamily xmlns:thm15="http://schemas.microsoft.com/office/thememl/2012/main" xmlns="" name="Office Theme" id="{62F939B6-93AF-4DB8-9C6B-D6C7DFDC589F}" vid="{4A3C46E8-61CC-4603-A589-7422A47A8E4A}"/>
     </a:ext>
   </a:extLst>
 </a:theme>

</xml_diff>